<commit_message>
Revised on Dec 04
</commit_message>
<xml_diff>
--- a/report/SE273 final report.docx
+++ b/report/SE273 final report.docx
@@ -3376,7 +3376,7 @@
           </mc:Choice>
           <mc:Fallback>
             <w:pict>
-              <v:group w14:anchorId="17BDA4D5" id="그룹 5" o:spid="_x0000_s1026" style="position:absolute;left:0;text-align:left;margin-left:48.75pt;margin-top:25.95pt;width:396.75pt;height:191.25pt;z-index:251662336" coordsize="50387,24288" o:gfxdata="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">
+              <v:group w14:anchorId="435B6A6C" id="그룹 5" o:spid="_x0000_s1026" style="position:absolute;left:0;text-align:left;margin-left:48.75pt;margin-top:25.95pt;width:396.75pt;height:191.25pt;z-index:251662336" coordsize="50387,24288" o:gfxdata="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">
                 <v:shapetype id="_x0000_t75" coordsize="21600,21600" o:spt="75" o:preferrelative="t" path="m@4@5l@4@11@9@11@9@5xe" filled="f" stroked="f">
                   <v:stroke joinstyle="miter"/>
                   <v:formulas>
@@ -9835,10 +9835,10 @@
       </w:r>
       <w:r>
         <w:rPr>
-          <w:rFonts w:ascii="KoPub돋움체 Light" w:eastAsia="KoPub돋움체 Light" w:hint="eastAsia"/>
+          <w:rFonts w:ascii="KoPub돋움체 Light" w:eastAsia="KoPub돋움체 Light"/>
           <w:noProof/>
         </w:rPr>
-        <w:t>1</w:t>
+        <w:t>8</w:t>
       </w:r>
       <w:r>
         <w:rPr>

</xml_diff>